<commit_message>
Finish board manager methods
</commit_message>
<xml_diff>
--- a/Development Requirements.docx
+++ b/Development Requirements.docx
@@ -22,38 +22,74 @@
       <w:r>
         <w:t>https://www.pente.net/instructions.html</w:t>
       </w:r>
+    </w:p>
+    <w:p>
+      <w:r>
+        <w:t>Players name themselves</w:t>
+      </w:r>
+    </w:p>
+    <w:p>
+      <w:r>
+        <w:t>Allow users to start new game</w:t>
+      </w:r>
+    </w:p>
+    <w:p>
+      <w:proofErr w:type="spellStart"/>
+      <w:r>
+        <w:t>Tria</w:t>
+      </w:r>
+      <w:proofErr w:type="spellEnd"/>
+      <w:r>
+        <w:t>/</w:t>
+      </w:r>
+      <w:proofErr w:type="spellStart"/>
+      <w:r>
+        <w:t>Tesera</w:t>
+      </w:r>
+      <w:proofErr w:type="spellEnd"/>
+      <w:r>
+        <w:t xml:space="preserve"> one end open</w:t>
+      </w:r>
+      <w:r>
+        <w:t>, call it!</w:t>
+      </w:r>
+    </w:p>
+    <w:p/>
+    <w:p>
+      <w:r>
+        <w:t>Choose board size</w:t>
+      </w:r>
+    </w:p>
+    <w:p>
+      <w:r>
+        <w:t>Always odd, always square</w:t>
+      </w:r>
+    </w:p>
+    <w:p>
+      <w:r>
+        <w:t>9-39 inclusive</w:t>
+      </w:r>
+    </w:p>
+    <w:p>
+      <w:r>
+        <w:t>Save/Load feature in menu that pauses timer</w:t>
+      </w:r>
       <w:bookmarkStart w:id="0" w:name="_GoBack"/>
       <w:bookmarkEnd w:id="0"/>
     </w:p>
     <w:p>
       <w:r>
-        <w:t>Players name themselves</w:t>
-      </w:r>
-    </w:p>
-    <w:p>
-      <w:r>
-        <w:t>Allow users to start new game</w:t>
-      </w:r>
-    </w:p>
-    <w:p>
-      <w:proofErr w:type="spellStart"/>
-      <w:r>
-        <w:t>Tria</w:t>
-      </w:r>
-      <w:proofErr w:type="spellEnd"/>
-      <w:r>
-        <w:t>/</w:t>
-      </w:r>
-      <w:proofErr w:type="spellStart"/>
-      <w:r>
-        <w:t>Tesera</w:t>
-      </w:r>
-      <w:proofErr w:type="spellEnd"/>
-      <w:r>
-        <w:t xml:space="preserve"> one end open</w:t>
-      </w:r>
-      <w:r>
-        <w:t>, call it!</w:t>
+        <w:t>Turn timer, always 20 seconds, next timer starts immediately</w:t>
+      </w:r>
+    </w:p>
+    <w:p>
+      <w:r>
+        <w:t>If turn over, no piece placed, notify user of timer elapse</w:t>
+      </w:r>
+    </w:p>
+    <w:p>
+      <w:r>
+        <w:t>Start turn over when load</w:t>
       </w:r>
     </w:p>
     <w:p/>

</xml_diff>